<commit_message>
java key word and there uses
</commit_message>
<xml_diff>
--- a/Java_Keywords_and_Their_Uses.docx
+++ b/Java_Keywords_and_Their_Uses.docx
@@ -5,8 +5,18 @@
     <w:p>
       <w:pPr>
         <w:pStyle w:val="Heading1"/>
+        <w:rPr>
+          <w:color w:val="FF0000"/>
+          <w:sz w:val="40"/>
+          <w:szCs w:val="40"/>
+        </w:rPr>
       </w:pPr>
       <w:r>
+        <w:rPr>
+          <w:color w:val="FF0000"/>
+          <w:sz w:val="40"/>
+          <w:szCs w:val="40"/>
+        </w:rPr>
         <w:t>Java Keywords and Their Uses</w:t>
       </w:r>
     </w:p>
@@ -38,8 +48,13 @@
       <w:pPr>
         <w:pStyle w:val="ListBullet"/>
       </w:pPr>
+      <w:proofErr w:type="spellStart"/>
       <w:r>
-        <w:t>boolean: Defines a variable that can store only true or false.</w:t>
+        <w:t>boolean</w:t>
+      </w:r>
+      <w:proofErr w:type="spellEnd"/>
+      <w:r>
+        <w:t>: Defines a variable that can store only true or false.</w:t>
       </w:r>
     </w:p>
     <w:p>
@@ -78,11 +93,13 @@
       <w:pPr>
         <w:pStyle w:val="ListBullet"/>
       </w:pPr>
+      <w:proofErr w:type="spellStart"/>
       <w:r>
-        <w:t>char: Defines a single 16</w:t>
+        <w:t>char</w:t>
       </w:r>
+      <w:proofErr w:type="spellEnd"/>
       <w:r>
-        <w:t>-bit Unicode character.</w:t>
+        <w:t>: Defines a single 16-bit Unicode character.</w:t>
       </w:r>
     </w:p>
     <w:p>
@@ -114,10 +131,7 @@
         <w:pStyle w:val="ListBullet"/>
       </w:pPr>
       <w:r>
-        <w:t>protected</w:t>
-      </w:r>
-      <w:r>
-        <w:t>: Allows access within the same package and subclasses.</w:t>
+        <w:t>protected: Allows access within the same package and subclasses.</w:t>
       </w:r>
     </w:p>
     <w:p>
@@ -149,10 +163,7 @@
         <w:pStyle w:val="ListBullet"/>
       </w:pPr>
       <w:r>
-        <w:t>extends: Indicates that a class inherits fro</w:t>
-      </w:r>
-      <w:r>
-        <w:t>m a superclass.</w:t>
+        <w:t>extends: Indicates that a class inherits from a superclass.</w:t>
       </w:r>
     </w:p>
     <w:p>
@@ -184,10 +195,7 @@
         <w:pStyle w:val="ListBullet"/>
       </w:pPr>
       <w:r>
-        <w:t>super: Refers to the parent class (used to</w:t>
-      </w:r>
-      <w:r>
-        <w:t xml:space="preserve"> call superclass constructors or methods).</w:t>
+        <w:t>super: Refers to the parent class (used to call superclass constructors or methods).</w:t>
       </w:r>
     </w:p>
     <w:p>
@@ -219,10 +227,7 @@
         <w:pStyle w:val="ListBullet"/>
       </w:pPr>
       <w:r>
-        <w:t>static: Defines class-level variables or methods sha</w:t>
-      </w:r>
-      <w:r>
-        <w:t>red by all instances.</w:t>
+        <w:t>static: Defines class-level variables or methods shared by all instances.</w:t>
       </w:r>
     </w:p>
     <w:p>
@@ -246,10 +251,7 @@
         <w:pStyle w:val="ListBullet"/>
       </w:pPr>
       <w:r>
-        <w:t>nat</w:t>
-      </w:r>
-      <w:r>
-        <w:t>ive: Declares a method implemented in another language (like C).</w:t>
+        <w:t>native: Declares a method implemented in another language (like C).</w:t>
       </w:r>
     </w:p>
     <w:p>
@@ -281,10 +283,7 @@
         <w:pStyle w:val="ListBullet"/>
       </w:pPr>
       <w:r>
-        <w:t xml:space="preserve">switch: Selects one of many code blocks to </w:t>
-      </w:r>
-      <w:r>
-        <w:t>execute.</w:t>
+        <w:t>switch: Selects one of many code blocks to execute.</w:t>
       </w:r>
     </w:p>
     <w:p>
@@ -325,10 +324,7 @@
         <w:pStyle w:val="ListBullet"/>
       </w:pPr>
       <w:r>
-        <w:t>do: Used with whil</w:t>
-      </w:r>
-      <w:r>
-        <w:t>e for a loop that runs at least once.</w:t>
+        <w:t>do: Used with while for a loop that runs at least once.</w:t>
       </w:r>
     </w:p>
     <w:p>
@@ -360,10 +356,7 @@
         <w:pStyle w:val="ListBullet"/>
       </w:pPr>
       <w:r>
-        <w:t>yield: Returns a value from a switch express</w:t>
-      </w:r>
-      <w:r>
-        <w:t>ion.</w:t>
+        <w:t>yield: Returns a value from a switch expression.</w:t>
       </w:r>
     </w:p>
     <w:p>
@@ -403,10 +396,7 @@
         <w:pStyle w:val="ListBullet"/>
       </w:pPr>
       <w:r>
-        <w:t>throw: Used to throw an exception manu</w:t>
-      </w:r>
-      <w:r>
-        <w:t>ally.</w:t>
+        <w:t>throw: Used to throw an exception manually.</w:t>
       </w:r>
     </w:p>
     <w:p>
@@ -446,10 +436,7 @@
         <w:pStyle w:val="Heading2"/>
       </w:pPr>
       <w:r>
-        <w:t xml:space="preserve">7. Object Reference and Null </w:t>
-      </w:r>
-      <w:r>
-        <w:t>Keywords</w:t>
+        <w:t>7. Object Reference and Null Keywords</w:t>
       </w:r>
     </w:p>
     <w:p>
@@ -488,11 +475,13 @@
       <w:pPr>
         <w:pStyle w:val="ListBullet"/>
       </w:pPr>
+      <w:proofErr w:type="spellStart"/>
       <w:r>
-        <w:t xml:space="preserve">instanceof: Tests whether an object is an instance of a </w:t>
+        <w:t>instanceof</w:t>
       </w:r>
+      <w:proofErr w:type="spellEnd"/>
       <w:r>
-        <w:t>specific class or subclass.</w:t>
+        <w:t>: Tests whether an object is an instance of a specific class or subclass.</w:t>
       </w:r>
     </w:p>
     <w:p>
@@ -515,8 +504,13 @@
       <w:pPr>
         <w:pStyle w:val="ListBullet"/>
       </w:pPr>
+      <w:proofErr w:type="spellStart"/>
       <w:r>
-        <w:t>enum: Defines a set of named constants (enumeration).</w:t>
+        <w:t>enum</w:t>
+      </w:r>
+      <w:proofErr w:type="spellEnd"/>
+      <w:r>
+        <w:t>: Defines a set of named constants (enumeration).</w:t>
       </w:r>
     </w:p>
     <w:p>
@@ -532,10 +526,7 @@
         <w:pStyle w:val="ListBullet"/>
       </w:pPr>
       <w:r>
-        <w:t xml:space="preserve">var: Allows local variable type inference (the compiler infers the </w:t>
-      </w:r>
-      <w:r>
-        <w:t>type).</w:t>
+        <w:t>var: Allows local variable type inference (the compiler infers the type).</w:t>
       </w:r>
     </w:p>
     <w:p>
@@ -566,11 +557,13 @@
       <w:pPr>
         <w:pStyle w:val="ListBullet"/>
       </w:pPr>
+      <w:proofErr w:type="spellStart"/>
       <w:r>
-        <w:t>goto: Reserved but not used (for backward compatibil</w:t>
+        <w:t>goto</w:t>
       </w:r>
+      <w:proofErr w:type="spellEnd"/>
       <w:r>
-        <w:t>ity with C).</w:t>
+        <w:t>: Reserved but not used (for backward compatibility with C).</w:t>
       </w:r>
     </w:p>
     <w:sectPr>
@@ -592,7 +585,6 @@
     <w:lvl w:ilvl="0">
       <w:start w:val="1"/>
       <w:numFmt w:val="bullet"/>
-      <w:pStyle w:val="ListBullet"/>
       <w:lvlText w:val=""/>
       <w:lvlJc w:val="left"/>
       <w:pPr>
@@ -607,22 +599,6 @@
     </w:lvl>
   </w:abstractNum>
   <w:abstractNum w:abstractNumId="1" w15:restartNumberingAfterBreak="0">
-    <w:multiLevelType w:val="singleLevel"/>
-    <w:tmpl w:val="C310EC42"/>
-    <w:lvl w:ilvl="0">
-      <w:start w:val="1"/>
-      <w:numFmt w:val="decimal"/>
-      <w:lvlText w:val="%1."/>
-      <w:lvlJc w:val="left"/>
-      <w:pPr>
-        <w:tabs>
-          <w:tab w:val="left" w:pos="1800"/>
-        </w:tabs>
-        <w:ind w:left="1800" w:hanging="360"/>
-      </w:pPr>
-    </w:lvl>
-  </w:abstractNum>
-  <w:abstractNum w:abstractNumId="2" w15:restartNumberingAfterBreak="0">
     <w:nsid w:val="00000001"/>
     <w:multiLevelType w:val="singleLevel"/>
     <w:tmpl w:val="E4089024"/>
@@ -639,7 +615,7 @@
       </w:pPr>
     </w:lvl>
   </w:abstractNum>
-  <w:abstractNum w:abstractNumId="3" w15:restartNumberingAfterBreak="0">
+  <w:abstractNum w:abstractNumId="2" w15:restartNumberingAfterBreak="0">
     <w:nsid w:val="00000002"/>
     <w:multiLevelType w:val="singleLevel"/>
     <w:tmpl w:val="FB12693A"/>
@@ -657,7 +633,7 @@
       </w:pPr>
     </w:lvl>
   </w:abstractNum>
-  <w:abstractNum w:abstractNumId="4" w15:restartNumberingAfterBreak="0">
+  <w:abstractNum w:abstractNumId="3" w15:restartNumberingAfterBreak="0">
     <w:nsid w:val="00000003"/>
     <w:multiLevelType w:val="singleLevel"/>
     <w:tmpl w:val="38441652"/>
@@ -675,7 +651,7 @@
       </w:pPr>
     </w:lvl>
   </w:abstractNum>
-  <w:abstractNum w:abstractNumId="5" w15:restartNumberingAfterBreak="0">
+  <w:abstractNum w:abstractNumId="4" w15:restartNumberingAfterBreak="0">
     <w:nsid w:val="00000004"/>
     <w:multiLevelType w:val="singleLevel"/>
     <w:tmpl w:val="171AC3A4"/>
@@ -695,7 +671,7 @@
       </w:rPr>
     </w:lvl>
   </w:abstractNum>
-  <w:abstractNum w:abstractNumId="6" w15:restartNumberingAfterBreak="0">
+  <w:abstractNum w:abstractNumId="5" w15:restartNumberingAfterBreak="0">
     <w:nsid w:val="00000005"/>
     <w:multiLevelType w:val="singleLevel"/>
     <w:tmpl w:val="F3EAFDEC"/>
@@ -716,7 +692,7 @@
       </w:rPr>
     </w:lvl>
   </w:abstractNum>
-  <w:abstractNum w:abstractNumId="7" w15:restartNumberingAfterBreak="0">
+  <w:abstractNum w:abstractNumId="6" w15:restartNumberingAfterBreak="0">
     <w:nsid w:val="00000006"/>
     <w:multiLevelType w:val="singleLevel"/>
     <w:tmpl w:val="3D1EFFD4"/>
@@ -737,7 +713,7 @@
       </w:rPr>
     </w:lvl>
   </w:abstractNum>
-  <w:abstractNum w:abstractNumId="8" w15:restartNumberingAfterBreak="0">
+  <w:abstractNum w:abstractNumId="7" w15:restartNumberingAfterBreak="0">
     <w:nsid w:val="00000007"/>
     <w:multiLevelType w:val="singleLevel"/>
     <w:tmpl w:val="D0A62B40"/>
@@ -755,7 +731,7 @@
       </w:pPr>
     </w:lvl>
   </w:abstractNum>
-  <w:abstractNum w:abstractNumId="9" w15:restartNumberingAfterBreak="0">
+  <w:abstractNum w:abstractNumId="8" w15:restartNumberingAfterBreak="0">
     <w:nsid w:val="00000008"/>
     <w:multiLevelType w:val="singleLevel"/>
     <w:tmpl w:val="29761A62"/>
@@ -776,32 +752,49 @@
       </w:rPr>
     </w:lvl>
   </w:abstractNum>
+  <w:abstractNum w:abstractNumId="9" w15:restartNumberingAfterBreak="0">
+    <w:nsid w:val="22CB7E7D"/>
+    <w:multiLevelType w:val="singleLevel"/>
+    <w:tmpl w:val="C310EC42"/>
+    <w:lvl w:ilvl="0">
+      <w:start w:val="1"/>
+      <w:numFmt w:val="decimal"/>
+      <w:lvlText w:val="%1."/>
+      <w:lvlJc w:val="left"/>
+      <w:pPr>
+        <w:tabs>
+          <w:tab w:val="left" w:pos="1800"/>
+        </w:tabs>
+        <w:ind w:left="1800" w:hanging="360"/>
+      </w:pPr>
+    </w:lvl>
+  </w:abstractNum>
   <w:num w:numId="1">
-    <w:abstractNumId w:val="9"/>
+    <w:abstractNumId w:val="8"/>
   </w:num>
   <w:num w:numId="2">
+    <w:abstractNumId w:val="6"/>
+  </w:num>
+  <w:num w:numId="3">
+    <w:abstractNumId w:val="5"/>
+  </w:num>
+  <w:num w:numId="4">
     <w:abstractNumId w:val="7"/>
   </w:num>
-  <w:num w:numId="3">
-    <w:abstractNumId w:val="6"/>
+  <w:num w:numId="5">
+    <w:abstractNumId w:val="3"/>
   </w:num>
-  <w:num w:numId="4">
-    <w:abstractNumId w:val="8"/>
+  <w:num w:numId="6">
+    <w:abstractNumId w:val="2"/>
   </w:num>
-  <w:num w:numId="5">
+  <w:num w:numId="7">
     <w:abstractNumId w:val="4"/>
   </w:num>
-  <w:num w:numId="6">
-    <w:abstractNumId w:val="3"/>
-  </w:num>
-  <w:num w:numId="7">
-    <w:abstractNumId w:val="5"/>
-  </w:num>
   <w:num w:numId="8">
-    <w:abstractNumId w:val="2"/>
+    <w:abstractNumId w:val="1"/>
   </w:num>
   <w:num w:numId="9">
-    <w:abstractNumId w:val="1"/>
+    <w:abstractNumId w:val="9"/>
   </w:num>
   <w:num w:numId="10">
     <w:abstractNumId w:val="0"/>

</xml_diff>